<commit_message>
feat: maranatha thank You Jesus Christ our Lord Almighty GOD Most High King Jesus Christ our Lord and Savior Almighty GOD Most High King Jesus Christ our Holy Perfect Righteous Redeemer and Savior of all people Amen 💗✝️🙏
thank You Jesus Christ our Lord Almighty GOD Most High King Jesus Christ our Lord of Lords and our King of Kings our Lord and Savior Almighty GOD Most High King Jesus Christ our Holy Redeemer
</commit_message>
<xml_diff>
--- a/Translating the Bible/GotQuestion.com Articles/Group 98/translated/Judas-die_Ukrainian.docx
+++ b/Translating the Bible/GotQuestion.com Articles/Group 98/translated/Judas-die_Ukrainian.docx
@@ -1,11 +1,11 @@
 
 <file path=word/document.xml><?xml version="1.0" encoding="utf-8"?>
-<w:document xmlns:wpc="http://schemas.microsoft.com/office/word/2010/wordprocessingCanvas" xmlns:cx="http://schemas.microsoft.com/office/drawing/2014/chartex" xmlns:cx1="http://schemas.microsoft.com/office/drawing/2015/9/8/chartex" xmlns:cx2="http://schemas.microsoft.com/office/drawing/2015/10/21/chartex" xmlns:cx3="http://schemas.microsoft.com/office/drawing/2016/5/9/chartex" xmlns:cx4="http://schemas.microsoft.com/office/drawing/2016/5/10/chartex" xmlns:cx5="http://schemas.microsoft.com/office/drawing/2016/5/11/chartex" xmlns:cx6="http://schemas.microsoft.com/office/drawing/2016/5/12/chartex" xmlns:cx7="http://schemas.microsoft.com/office/drawing/2016/5/13/chartex" xmlns:cx8="http://schemas.microsoft.com/office/drawing/2016/5/14/chartex" xmlns:mc="http://schemas.openxmlformats.org/markup-compatibility/2006" xmlns:aink="http://schemas.microsoft.com/office/drawing/2016/ink" xmlns:am3d="http://schemas.microsoft.com/office/drawing/2017/model3d" xmlns:o="urn:schemas-microsoft-com:office:office" xmlns:r="http://schemas.openxmlformats.org/officeDocument/2006/relationships" xmlns:m="http://schemas.openxmlformats.org/officeDocument/2006/math" xmlns:v="urn:schemas-microsoft-com:vml" xmlns:wp14="http://schemas.microsoft.com/office/word/2010/wordprocessingDrawing" xmlns:wp="http://schemas.openxmlformats.org/drawingml/2006/wordprocessingDrawing" xmlns:w10="urn:schemas-microsoft-com:office:word" xmlns:w="http://schemas.openxmlformats.org/wordprocessingml/2006/main" xmlns:w14="http://schemas.microsoft.com/office/word/2010/wordml" xmlns:w15="http://schemas.microsoft.com/office/word/2012/wordml" xmlns:w16cid="http://schemas.microsoft.com/office/word/2016/wordml/cid" xmlns:w16se="http://schemas.microsoft.com/office/word/2015/wordml/symex" xmlns:wpg="http://schemas.microsoft.com/office/word/2010/wordprocessingGroup" xmlns:wpi="http://schemas.microsoft.com/office/word/2010/wordprocessingInk" xmlns:wne="http://schemas.microsoft.com/office/word/2006/wordml" xmlns:wps="http://schemas.microsoft.com/office/word/2010/wordprocessingShape" mc:Ignorable="w14 w15 w16se w16cid wp14">
+<w:document xmlns:wpc="http://schemas.microsoft.com/office/word/2010/wordprocessingCanvas" xmlns:cx="http://schemas.microsoft.com/office/drawing/2014/chartex" xmlns:cx1="http://schemas.microsoft.com/office/drawing/2015/9/8/chartex" xmlns:cx2="http://schemas.microsoft.com/office/drawing/2015/10/21/chartex" xmlns:cx3="http://schemas.microsoft.com/office/drawing/2016/5/9/chartex" xmlns:cx4="http://schemas.microsoft.com/office/drawing/2016/5/10/chartex" xmlns:cx5="http://schemas.microsoft.com/office/drawing/2016/5/11/chartex" xmlns:cx6="http://schemas.microsoft.com/office/drawing/2016/5/12/chartex" xmlns:cx7="http://schemas.microsoft.com/office/drawing/2016/5/13/chartex" xmlns:cx8="http://schemas.microsoft.com/office/drawing/2016/5/14/chartex" xmlns:mc="http://schemas.openxmlformats.org/markup-compatibility/2006" xmlns:aink="http://schemas.microsoft.com/office/drawing/2016/ink" xmlns:am3d="http://schemas.microsoft.com/office/drawing/2017/model3d" xmlns:o="urn:schemas-microsoft-com:office:office" xmlns:oel="http://schemas.microsoft.com/office/2019/extlst" xmlns:r="http://schemas.openxmlformats.org/officeDocument/2006/relationships" xmlns:m="http://schemas.openxmlformats.org/officeDocument/2006/math" xmlns:v="urn:schemas-microsoft-com:vml" xmlns:wp14="http://schemas.microsoft.com/office/word/2010/wordprocessingDrawing" xmlns:wp="http://schemas.openxmlformats.org/drawingml/2006/wordprocessingDrawing" xmlns:w10="urn:schemas-microsoft-com:office:word" xmlns:w="http://schemas.openxmlformats.org/wordprocessingml/2006/main" xmlns:w14="http://schemas.microsoft.com/office/word/2010/wordml" xmlns:w15="http://schemas.microsoft.com/office/word/2012/wordml" xmlns:w16cex="http://schemas.microsoft.com/office/word/2018/wordml/cex" xmlns:w16cid="http://schemas.microsoft.com/office/word/2016/wordml/cid" xmlns:w16="http://schemas.microsoft.com/office/word/2018/wordml" xmlns:w16du="http://schemas.microsoft.com/office/word/2023/wordml/word16du" xmlns:w16sdtdh="http://schemas.microsoft.com/office/word/2020/wordml/sdtdatahash" xmlns:w16se="http://schemas.microsoft.com/office/word/2015/wordml/symex" xmlns:wpg="http://schemas.microsoft.com/office/word/2010/wordprocessingGroup" xmlns:wpi="http://schemas.microsoft.com/office/word/2010/wordprocessingInk" xmlns:wne="http://schemas.microsoft.com/office/word/2006/wordml" xmlns:wps="http://schemas.microsoft.com/office/word/2010/wordprocessingShape" mc:Ignorable="w14 w15 w16se w16cid w16 w16cex w16sdtdh w16du wp14">
   <w:body>
     <w:p>
       <w:pPr>
         <w:rPr>
-          <w:rStyle w:val="Strong"/>
+          <w:rStyle w:val="a3"/>
           <w:rFonts w:cs="Calibri"/>
           <w:b w:val="0"/>
           <w:color w:val="000000"/>
@@ -13,7 +13,7 @@
       </w:pPr>
       <w:r>
         <w:rPr>
-          <w:rStyle w:val="Strong"/>
+          <w:rStyle w:val="a3"/>
           <w:rFonts w:cs="Calibri"/>
           <w:color w:val="000000"/>
         </w:rPr>
@@ -21,18 +21,18 @@
       </w:r>
       <w:r>
         <w:rPr>
-          <w:rStyle w:val="Strong"/>
+          <w:rStyle w:val="a3"/>
           <w:rFonts w:cs="Calibri"/>
           <w:b w:val="0"/>
           <w:color w:val="000000"/>
         </w:rPr>
-        <w:t>Judas die</w:t>
+        <w:t>Юда помер</w:t>
       </w:r>
     </w:p>
     <w:p>
       <w:pPr>
         <w:rPr>
-          <w:rStyle w:val="Strong"/>
+          <w:rStyle w:val="a3"/>
           <w:rFonts w:cs="Calibri"/>
           <w:b w:val="0"/>
           <w:color w:val="000000"/>
@@ -40,7 +40,7 @@
       </w:pPr>
       <w:r>
         <w:rPr>
-          <w:rStyle w:val="Strong"/>
+          <w:rStyle w:val="a3"/>
           <w:rFonts w:cs="Calibri"/>
           <w:color w:val="000000"/>
         </w:rPr>
@@ -51,13 +51,28 @@
           <w:rFonts w:cs="Calibri"/>
           <w:color w:val="000000"/>
         </w:rPr>
-        <w:t>How did Judas die? Why do the accounts of Judas' death in Matthew and Acts seem to contradict each other?</w:t>
+        <w:t xml:space="preserve">Як помер Юда? Чому розповіді про смерть Юди в Євангелії від Матвія та Діях </w:t>
+      </w:r>
+      <w:r>
+        <w:rPr>
+          <w:rFonts w:cs="Calibri"/>
+          <w:color w:val="000000"/>
+          <w:lang w:val="uk-UA"/>
+        </w:rPr>
+        <w:t xml:space="preserve">Апостолів </w:t>
+      </w:r>
+      <w:r>
+        <w:rPr>
+          <w:rFonts w:cs="Calibri"/>
+          <w:color w:val="000000"/>
+        </w:rPr>
+        <w:t>суперечать одна одній?</w:t>
       </w:r>
     </w:p>
     <w:p>
       <w:pPr>
         <w:rPr>
-          <w:rStyle w:val="Strong"/>
+          <w:rStyle w:val="a3"/>
           <w:rFonts w:cs="Calibri"/>
           <w:color w:val="000000"/>
         </w:rPr>
@@ -77,23 +92,7 @@
           <w:bCs/>
           <w:color w:val="000000"/>
         </w:rPr>
-        <w:t>Question: "How did Judas die?"</w:t>
-      </w:r>
-      <w:bookmarkStart w:id="0" w:name="_GoBack"/>
-      <w:bookmarkEnd w:id="0"/>
-      <w:r>
-        <w:rPr>
-          <w:rFonts w:cs="Calibri"/>
-          <w:color w:val="000000"/>
-        </w:rPr>
-        <w:br/>
-      </w:r>
-      <w:r>
-        <w:rPr>
-          <w:rFonts w:cs="Calibri"/>
-          <w:color w:val="000000"/>
-        </w:rPr>
-        <w:br/>
+        <w:t>Question: "</w:t>
       </w:r>
       <w:r>
         <w:rPr>
@@ -102,6 +101,38 @@
           <w:bCs/>
           <w:color w:val="000000"/>
         </w:rPr>
+        <w:t>Як помер Юда</w:t>
+      </w:r>
+      <w:r>
+        <w:rPr>
+          <w:rFonts w:cs="Calibri"/>
+          <w:b/>
+          <w:bCs/>
+          <w:color w:val="000000"/>
+        </w:rPr>
+        <w:t>?"</w:t>
+      </w:r>
+      <w:r>
+        <w:rPr>
+          <w:rFonts w:cs="Calibri"/>
+          <w:color w:val="000000"/>
+        </w:rPr>
+        <w:br/>
+      </w:r>
+      <w:r>
+        <w:rPr>
+          <w:rFonts w:cs="Calibri"/>
+          <w:color w:val="000000"/>
+        </w:rPr>
+        <w:br/>
+      </w:r>
+      <w:r>
+        <w:rPr>
+          <w:rFonts w:cs="Calibri"/>
+          <w:b/>
+          <w:bCs/>
+          <w:color w:val="000000"/>
+        </w:rPr>
         <w:t>Answer:</w:t>
       </w:r>
       <w:r>
@@ -116,7 +147,7 @@
           <w:rFonts w:cs="Calibri"/>
           <w:color w:val="000000"/>
         </w:rPr>
-        <w:t>The death of Judas Iscariot was a suicide committed after he was filled with remorse (but not repentance) for his betrayal of Jesus. Matthew and Luke (in the book of Acts) both mention some details of Judas’s death, and reconciling the details between the two accounts has presented some difficulties.</w:t>
+        <w:t>Смерть Юди Іскаріота була самогубством, яке він вчинив після сповнення докорами сумління (але не каяттям) за зраду Ісуса. Матвій і Лука (в книзі Дій Апостолів) згадують деякі деталі смерті Юди, і співставлення деталей між цими двома свідченнями викликало певні труднощі.</w:t>
       </w:r>
     </w:p>
     <w:p>
@@ -132,35 +163,22 @@
         <w:rPr>
           <w:rFonts w:cs="Calibri"/>
           <w:color w:val="000000"/>
-        </w:rPr>
-      </w:pPr>
-      <w:r>
-        <w:rPr>
-          <w:rFonts w:cs="Calibri"/>
-          <w:color w:val="000000"/>
-        </w:rPr>
-        <w:t xml:space="preserve">Matthew </w:t>
-      </w:r>
-      <w:r>
-        <w:rPr>
-          <w:rFonts w:cs="Calibri"/>
-          <w:color w:val="000000"/>
-        </w:rPr>
-        <w:t xml:space="preserve">says that Judas died by hanging. Here is the account in Matthew’s Gospel: </w:t>
-      </w:r>
-      <w:r>
-        <w:rPr>
-          <w:rFonts w:cs="Calibri"/>
-          <w:color w:val="000000"/>
-        </w:rPr>
-        <w:t xml:space="preserve"> "So Judas threw the money into the temple and left. Then he went away and hanged himself. The chief priests picked up the coins and said, ‘It is against the law to put this into the treasury, since it is blood money.’ So they decided to use the money to buy the potter's field as a burial place for foreigners. That is why it has been called the Field of Blood to this day"</w:t>
-      </w:r>
-      <w:r>
-        <w:rPr>
-          <w:rFonts w:cs="Calibri"/>
-          <w:color w:val="000000"/>
-        </w:rPr>
-        <w:t xml:space="preserve"> (Matthew 27:5–8).</w:t>
+          <w:lang w:val="uk-UA"/>
+        </w:rPr>
+      </w:pPr>
+      <w:r>
+        <w:rPr>
+          <w:rFonts w:cs="Calibri"/>
+          <w:color w:val="000000"/>
+        </w:rPr>
+        <w:t>Матвій говорить, що Юда помер через повішання. Ось як це описано в Євангелії від Матвія: "</w:t>
+      </w:r>
+      <w:r>
+        <w:rPr>
+          <w:rFonts w:cs="Calibri"/>
+          <w:color w:val="000000"/>
+        </w:rPr>
+        <w:t>І, кинувши в храм срібняки, відійшов, а потому пішов, та й повісився...</w:t>
       </w:r>
       <w:r>
         <w:rPr>
@@ -168,6 +186,64 @@
           <w:color w:val="000000"/>
         </w:rPr>
         <w:t xml:space="preserve"> </w:t>
+      </w:r>
+      <w:r>
+        <w:rPr>
+          <w:rFonts w:cs="Calibri"/>
+          <w:color w:val="000000"/>
+        </w:rPr>
+        <w:t>А первосвященики, як взяли срібняки, то сказали: Цього не годиться покласти до сховку церковного, це ж бо заплата за кров.</w:t>
+      </w:r>
+      <w:r>
+        <w:rPr>
+          <w:rFonts w:cs="Calibri"/>
+          <w:color w:val="000000"/>
+        </w:rPr>
+        <w:t xml:space="preserve"> </w:t>
+      </w:r>
+      <w:r>
+        <w:rPr>
+          <w:rFonts w:cs="Calibri"/>
+          <w:color w:val="000000"/>
+        </w:rPr>
+        <w:t>А порадившись, купили на них поле ганчарське, щоб мандрівників ховати,</w:t>
+      </w:r>
+      <w:r>
+        <w:rPr>
+          <w:rFonts w:cs="Calibri"/>
+          <w:color w:val="000000"/>
+        </w:rPr>
+        <w:t xml:space="preserve"> </w:t>
+      </w:r>
+      <w:r>
+        <w:rPr>
+          <w:rFonts w:cs="Calibri"/>
+          <w:color w:val="000000"/>
+        </w:rPr>
+        <w:t>чому й зветься те поле полем крови аж до сьогодні.</w:t>
+      </w:r>
+      <w:r>
+        <w:rPr>
+          <w:rFonts w:cs="Calibri"/>
+          <w:color w:val="000000"/>
+        </w:rPr>
+        <w:t>" (</w:t>
+      </w:r>
+      <w:hyperlink r:id="rId6" w:history="1">
+        <w:r>
+          <w:rPr>
+            <w:rStyle w:val="a4"/>
+            <w:rFonts w:cs="Calibri"/>
+          </w:rPr>
+          <w:t>Матвія 27:5-8</w:t>
+        </w:r>
+      </w:hyperlink>
+      <w:r>
+        <w:rPr>
+          <w:rFonts w:cs="Calibri"/>
+          <w:color w:val="000000"/>
+        </w:rPr>
+        <w:t>).</w:t>
       </w:r>
     </w:p>
     <w:p>
@@ -183,42 +259,59 @@
         <w:rPr>
           <w:rFonts w:cs="Calibri"/>
           <w:color w:val="000000"/>
-        </w:rPr>
-      </w:pPr>
-      <w:r>
-        <w:rPr>
-          <w:rFonts w:cs="Calibri"/>
-          <w:color w:val="000000"/>
-        </w:rPr>
-        <w:t xml:space="preserve">Luke says that Judas fell into a field and that his body ruptured. Here is the account in </w:t>
-      </w:r>
-      <w:r>
-        <w:rPr>
-          <w:rFonts w:cs="Calibri"/>
-          <w:color w:val="000000"/>
-        </w:rPr>
-        <w:t>Acts</w:t>
-      </w:r>
-      <w:r>
-        <w:rPr>
-          <w:rFonts w:cs="Calibri"/>
-          <w:color w:val="000000"/>
-        </w:rPr>
-        <w:t>:</w:t>
-      </w:r>
-      <w:r>
-        <w:rPr>
-          <w:rFonts w:cs="Calibri"/>
-          <w:color w:val="000000"/>
-        </w:rPr>
-        <w:t xml:space="preserve"> "With the reward he got for his wickedness, Judas bought a field; there he fell headlong, his body burst open and all his intestines spilled out. Everyone in Jerusalem heard about this, so they called that field in their language Akeldama, that is, Field of Blood"</w:t>
-      </w:r>
-      <w:r>
-        <w:rPr>
-          <w:rFonts w:cs="Calibri"/>
-          <w:color w:val="000000"/>
-        </w:rPr>
-        <w:t xml:space="preserve"> (Acts 1:18–19).</w:t>
+          <w:lang w:val="uk-UA"/>
+        </w:rPr>
+      </w:pPr>
+      <w:r>
+        <w:rPr>
+          <w:rFonts w:cs="Calibri"/>
+          <w:color w:val="000000"/>
+        </w:rPr>
+        <w:t>Лука розповідає, що Юда впав у полі, а тіло його розірвалося. Ось як це описано в Діях: "</w:t>
+      </w:r>
+      <w:r>
+        <w:rPr>
+          <w:rFonts w:cs="Calibri"/>
+          <w:color w:val="000000"/>
+        </w:rPr>
+        <w:t>І він поле набув за заплату злочинства, а впавши сторчма, він тріснув надвоє, і все нутро його вилилось...</w:t>
+      </w:r>
+      <w:r>
+        <w:rPr>
+          <w:rFonts w:cs="Calibri"/>
+          <w:color w:val="000000"/>
+        </w:rPr>
+        <w:t xml:space="preserve"> </w:t>
+      </w:r>
+      <w:r>
+        <w:rPr>
+          <w:rFonts w:cs="Calibri"/>
+          <w:color w:val="000000"/>
+        </w:rPr>
+        <w:t>І стало відоме це всім, хто замешкує в Єрусалимі, тому й поле те назване їхньою мовою Акелдама, що є: Поле крови.</w:t>
+      </w:r>
+      <w:r>
+        <w:rPr>
+          <w:rFonts w:cs="Calibri"/>
+          <w:color w:val="000000"/>
+        </w:rPr>
+        <w:t>" (</w:t>
+      </w:r>
+      <w:hyperlink r:id="rId7" w:history="1">
+        <w:r>
+          <w:rPr>
+            <w:rStyle w:val="a4"/>
+            <w:rFonts w:cs="Calibri"/>
+          </w:rPr>
+          <w:t>Дії 1:18-19</w:t>
+        </w:r>
+      </w:hyperlink>
+      <w:r>
+        <w:rPr>
+          <w:rFonts w:cs="Calibri"/>
+          <w:color w:val="000000"/>
+        </w:rPr>
+        <w:t>).</w:t>
       </w:r>
     </w:p>
     <w:p>
@@ -241,112 +334,7 @@
           <w:rFonts w:cs="Calibri"/>
           <w:color w:val="000000"/>
         </w:rPr>
-        <w:t xml:space="preserve">Which </w:t>
-      </w:r>
-      <w:r>
-        <w:rPr>
-          <w:rFonts w:cs="Calibri"/>
-          <w:color w:val="000000"/>
-        </w:rPr>
-        <w:t xml:space="preserve">account </w:t>
-      </w:r>
-      <w:r>
-        <w:rPr>
-          <w:rFonts w:cs="Calibri"/>
-          <w:color w:val="000000"/>
-        </w:rPr>
-        <w:t xml:space="preserve">is correct? Did Judas </w:t>
-      </w:r>
-      <w:r>
-        <w:rPr>
-          <w:rFonts w:cs="Calibri"/>
-          <w:color w:val="000000"/>
-        </w:rPr>
-        <w:t xml:space="preserve">die by </w:t>
-      </w:r>
-      <w:r>
-        <w:rPr>
-          <w:rFonts w:cs="Calibri"/>
-          <w:color w:val="000000"/>
-        </w:rPr>
-        <w:t>hang</w:t>
-      </w:r>
-      <w:r>
-        <w:rPr>
-          <w:rFonts w:cs="Calibri"/>
-          <w:color w:val="000000"/>
-        </w:rPr>
-        <w:t>ing,</w:t>
-      </w:r>
-      <w:r>
-        <w:rPr>
-          <w:rFonts w:cs="Calibri"/>
-          <w:color w:val="000000"/>
-        </w:rPr>
-        <w:t xml:space="preserve"> or did he </w:t>
-      </w:r>
-      <w:r>
-        <w:rPr>
-          <w:rFonts w:cs="Calibri"/>
-          <w:color w:val="000000"/>
-        </w:rPr>
-        <w:t xml:space="preserve">die by </w:t>
-      </w:r>
-      <w:r>
-        <w:rPr>
-          <w:rFonts w:cs="Calibri"/>
-          <w:color w:val="000000"/>
-        </w:rPr>
-        <w:t>fall</w:t>
-      </w:r>
-      <w:r>
-        <w:rPr>
-          <w:rFonts w:cs="Calibri"/>
-          <w:color w:val="000000"/>
-        </w:rPr>
-        <w:t>ing</w:t>
-      </w:r>
-      <w:r>
-        <w:rPr>
-          <w:rFonts w:cs="Calibri"/>
-          <w:color w:val="000000"/>
-        </w:rPr>
-        <w:t xml:space="preserve">? </w:t>
-      </w:r>
-      <w:r>
-        <w:rPr>
-          <w:rFonts w:cs="Calibri"/>
-          <w:color w:val="000000"/>
-        </w:rPr>
-        <w:t xml:space="preserve">Or are both true? </w:t>
-      </w:r>
-      <w:r>
-        <w:rPr>
-          <w:rFonts w:cs="Calibri"/>
-          <w:color w:val="000000"/>
-        </w:rPr>
-        <w:t xml:space="preserve">A related question is, </w:t>
-      </w:r>
-      <w:r>
-        <w:rPr>
-          <w:rFonts w:cs="Calibri"/>
-          <w:color w:val="000000"/>
-        </w:rPr>
-        <w:t>Did Judas buy the field</w:t>
-      </w:r>
-      <w:r>
-        <w:rPr>
-          <w:rFonts w:cs="Calibri"/>
-          <w:color w:val="000000"/>
-        </w:rPr>
-        <w:t>,</w:t>
-      </w:r>
-      <w:r>
-        <w:rPr>
-          <w:rFonts w:cs="Calibri"/>
-          <w:color w:val="000000"/>
-        </w:rPr>
-        <w:t xml:space="preserve"> or did the priests buy the field?</w:t>
+        <w:t>Яка версія правильна? Юда помер через повішення чи через падіння? Чи обидва варіанти правдиві? Пов'язане запитання: чи Юда купив поле, чи священики купили поле?</w:t>
       </w:r>
       <w:r>
         <w:rPr>
@@ -367,182 +355,39 @@
           <w:rFonts w:cs="Calibri"/>
           <w:color w:val="000000"/>
         </w:rPr>
-        <w:t xml:space="preserve">Concerning how Judas died, here is a simple reconciliation of the facts: </w:t>
-      </w:r>
-      <w:r>
-        <w:rPr>
-          <w:rFonts w:cs="Calibri"/>
-          <w:color w:val="000000"/>
-        </w:rPr>
-        <w:t>Judas hanged himself in the potter’s field (Matthew 27:5), and</w:t>
-      </w:r>
-      <w:r>
-        <w:rPr>
-          <w:rFonts w:cs="Calibri"/>
-          <w:color w:val="000000"/>
-        </w:rPr>
-        <w:t xml:space="preserve"> that is how he died.</w:t>
-      </w:r>
-      <w:r>
-        <w:rPr>
-          <w:rFonts w:cs="Calibri"/>
-          <w:color w:val="000000"/>
-        </w:rPr>
-        <w:t xml:space="preserve"> </w:t>
-      </w:r>
-      <w:r>
-        <w:rPr>
-          <w:rFonts w:cs="Calibri"/>
-          <w:color w:val="000000"/>
-        </w:rPr>
-        <w:t>T</w:t>
-      </w:r>
-      <w:r>
-        <w:rPr>
-          <w:rFonts w:cs="Calibri"/>
-          <w:color w:val="000000"/>
-        </w:rPr>
-        <w:t xml:space="preserve">hen, after his body </w:t>
-      </w:r>
-      <w:r>
-        <w:rPr>
-          <w:rFonts w:cs="Calibri"/>
-          <w:color w:val="000000"/>
-        </w:rPr>
-        <w:t xml:space="preserve">had begun to </w:t>
-      </w:r>
-      <w:r>
-        <w:rPr>
-          <w:rFonts w:cs="Calibri"/>
-          <w:color w:val="000000"/>
-        </w:rPr>
-        <w:t xml:space="preserve">decay and bloat, the rope broke, </w:t>
-      </w:r>
-      <w:r>
-        <w:rPr>
-          <w:rFonts w:cs="Calibri"/>
-          <w:color w:val="000000"/>
-        </w:rPr>
-        <w:t xml:space="preserve">or the branch of the tree he was using broke, </w:t>
-      </w:r>
-      <w:r>
-        <w:rPr>
-          <w:rFonts w:cs="Calibri"/>
-          <w:color w:val="000000"/>
-        </w:rPr>
-        <w:t>and h</w:t>
-      </w:r>
-      <w:r>
-        <w:rPr>
-          <w:rFonts w:cs="Calibri"/>
-          <w:color w:val="000000"/>
-        </w:rPr>
-        <w:t>is body fell,</w:t>
-      </w:r>
-      <w:r>
-        <w:rPr>
-          <w:rFonts w:cs="Calibri"/>
-          <w:color w:val="000000"/>
-        </w:rPr>
-        <w:t xml:space="preserve"> burst</w:t>
-      </w:r>
-      <w:r>
-        <w:rPr>
-          <w:rFonts w:cs="Calibri"/>
-          <w:color w:val="000000"/>
-        </w:rPr>
-        <w:t>ing</w:t>
-      </w:r>
-      <w:r>
-        <w:rPr>
-          <w:rFonts w:cs="Calibri"/>
-          <w:color w:val="000000"/>
-        </w:rPr>
-        <w:t xml:space="preserve"> </w:t>
-      </w:r>
-      <w:r>
-        <w:rPr>
-          <w:rFonts w:cs="Calibri"/>
-          <w:color w:val="000000"/>
-        </w:rPr>
-        <w:t>open</w:t>
-      </w:r>
-      <w:r>
-        <w:rPr>
-          <w:rFonts w:cs="Calibri"/>
-          <w:color w:val="000000"/>
-        </w:rPr>
-        <w:t xml:space="preserve"> on the land of the potter’s field (Acts 1:18</w:t>
-      </w:r>
-      <w:r>
-        <w:rPr>
-          <w:rFonts w:cs="Calibri"/>
-          <w:color w:val="000000"/>
-        </w:rPr>
-        <w:t>–</w:t>
-      </w:r>
-      <w:r>
-        <w:rPr>
-          <w:rFonts w:cs="Calibri"/>
-          <w:color w:val="000000"/>
-        </w:rPr>
-        <w:t xml:space="preserve">19). </w:t>
-      </w:r>
-      <w:r>
-        <w:rPr>
-          <w:rFonts w:cs="Calibri"/>
-          <w:color w:val="000000"/>
-        </w:rPr>
-        <w:t xml:space="preserve">Note that Luke does not say that Judas died from the fall, only that his body fell. </w:t>
-      </w:r>
-      <w:r>
-        <w:rPr>
-          <w:rFonts w:cs="Calibri"/>
-          <w:color w:val="000000"/>
-        </w:rPr>
-        <w:t>The Acts passage presumes Judas'</w:t>
-      </w:r>
-      <w:r>
-        <w:rPr>
-          <w:rFonts w:cs="Calibri"/>
-          <w:color w:val="000000"/>
-        </w:rPr>
-        <w:t>s</w:t>
-      </w:r>
-      <w:r>
-        <w:rPr>
-          <w:rFonts w:cs="Calibri"/>
-          <w:color w:val="000000"/>
-        </w:rPr>
-        <w:t xml:space="preserve"> hanging, as a man falling down in a field does not </w:t>
-      </w:r>
-      <w:r>
-        <w:rPr>
-          <w:rFonts w:cs="Calibri"/>
-          <w:color w:val="000000"/>
-        </w:rPr>
-        <w:t xml:space="preserve">normally </w:t>
-      </w:r>
-      <w:r>
-        <w:rPr>
-          <w:rFonts w:cs="Calibri"/>
-          <w:color w:val="000000"/>
-        </w:rPr>
-        <w:t>result in his body bursting open. Only decomposition and a fall from a height could cause a body to burst open.</w:t>
-      </w:r>
-      <w:r>
-        <w:rPr>
-          <w:rFonts w:cs="Calibri"/>
-          <w:color w:val="000000"/>
-        </w:rPr>
-        <w:t xml:space="preserve"> So Matthew mentions the actual cause of death, and Luke focuses more on the horror surrounding it.</w:t>
-      </w:r>
-      <w:r>
-        <w:rPr>
-          <w:rFonts w:cs="Calibri"/>
-          <w:color w:val="000000"/>
-        </w:rPr>
-        <w:t xml:space="preserve"> </w:t>
+        <w:t>Щодо того, як помер Юда, то тут є просте узгодження фактів: Юда повісився на гончарному полі (</w:t>
+      </w:r>
+      <w:hyperlink r:id="rId8" w:history="1">
+        <w:r>
+          <w:rPr>
+            <w:rStyle w:val="a4"/>
+            <w:rFonts w:cs="Calibri"/>
+          </w:rPr>
+          <w:t>Матвія 27:5</w:t>
+        </w:r>
+      </w:hyperlink>
+      <w:r>
+        <w:rPr>
+          <w:rFonts w:cs="Calibri"/>
+          <w:color w:val="000000"/>
+        </w:rPr>
+        <w:t>), і саме так він помер. Потім, після того, як його тіло почало розкладатися і роздуватися, мотузка обірвалася, або гілка дерева, на якому він висів, зламалася, і його тіло впало на землю гончарного поля, розірвавшись (</w:t>
+      </w:r>
+      <w:hyperlink r:id="rId9" w:history="1">
+        <w:r>
+          <w:rPr>
+            <w:rStyle w:val="a4"/>
+            <w:rFonts w:cs="Calibri"/>
+          </w:rPr>
+          <w:t>Дії 1:18-19</w:t>
+        </w:r>
+      </w:hyperlink>
+      <w:r>
+        <w:rPr>
+          <w:rFonts w:cs="Calibri"/>
+          <w:color w:val="000000"/>
+        </w:rPr>
+        <w:t>). Зауважте, що Лука не говорить, що Юда помер від падіння, лише те, що його тіло впало. Уривок з Дій припускає, що Юду повісили, оскільки падіння людини в полі зазвичай не призводить до розриву її тіла. Тільки розкладання і падіння з висоти могло спричинити розрив тіла. Отже, Матвій згадує фактичну причину смерті, а Лука більше зосереджується на жаху, який її супроводжував.</w:t>
       </w:r>
     </w:p>
     <w:p>
@@ -565,63 +410,39 @@
           <w:rFonts w:cs="Calibri"/>
           <w:color w:val="000000"/>
         </w:rPr>
-        <w:t xml:space="preserve">Concerning who paid for the field, here are two possible ways to reconcile the facts: 1) Judas was </w:t>
-      </w:r>
-      <w:r>
-        <w:rPr>
-          <w:rFonts w:cs="Calibri"/>
-          <w:color w:val="000000"/>
-        </w:rPr>
-        <w:t>promised</w:t>
-      </w:r>
-      <w:r>
-        <w:rPr>
-          <w:rFonts w:cs="Calibri"/>
-          <w:color w:val="000000"/>
-        </w:rPr>
-        <w:t xml:space="preserve"> the thirty pieces of silver </w:t>
-      </w:r>
-      <w:r>
-        <w:rPr>
-          <w:rFonts w:cs="Calibri"/>
-          <w:color w:val="000000"/>
-        </w:rPr>
-        <w:t xml:space="preserve">several days before Jesus’ arrest (Mark 14:11). Sometime during the days leading up to his betrayal of Jesus, Judas made arrangements to purchase a field, although no money had yet been transferred. After the deed was done, Judas was paid, but he then returned the money to the chief priests. The priests, who considered the silver to be blood money, completed the transaction that Judas had begun and bought the field. 2) </w:t>
-      </w:r>
-      <w:r>
-        <w:rPr>
-          <w:rFonts w:cs="Calibri"/>
-          <w:color w:val="000000"/>
-        </w:rPr>
-        <w:t xml:space="preserve">When Judas threw the thirty pieces of silver down, the priests took the money and used it to buy the potter’s field (Matthew 27:7). Judas may not have purchased the field </w:t>
-      </w:r>
-      <w:r>
-        <w:rPr>
-          <w:rFonts w:cs="Calibri"/>
-          <w:color w:val="000000"/>
-        </w:rPr>
-        <w:t>personally</w:t>
-      </w:r>
-      <w:r>
-        <w:rPr>
-          <w:rFonts w:cs="Calibri"/>
-          <w:color w:val="000000"/>
-        </w:rPr>
-        <w:t xml:space="preserve">, but </w:t>
-      </w:r>
-      <w:r>
-        <w:rPr>
-          <w:rFonts w:cs="Calibri"/>
-          <w:color w:val="000000"/>
-        </w:rPr>
-        <w:t>he provided the money for the transaction and could then be said to be the purchaser</w:t>
-      </w:r>
-      <w:r>
-        <w:rPr>
-          <w:rFonts w:cs="Calibri"/>
-          <w:color w:val="000000"/>
-        </w:rPr>
-        <w:t>.</w:t>
+        <w:t>Щодо того, хто заплатив за поле, є два можливих способи узгодити факти: 1) Юді було обіцяно тридцять срібняків за кілька днів до арешту Ісуса (</w:t>
+      </w:r>
+      <w:hyperlink r:id="rId10" w:history="1">
+        <w:r>
+          <w:rPr>
+            <w:rStyle w:val="a4"/>
+            <w:rFonts w:cs="Calibri"/>
+          </w:rPr>
+          <w:t>Марка 14:11</w:t>
+        </w:r>
+      </w:hyperlink>
+      <w:r>
+        <w:rPr>
+          <w:rFonts w:cs="Calibri"/>
+          <w:color w:val="000000"/>
+        </w:rPr>
+        <w:t>). Десь у дні, що передували зраді Ісуса, Юда домовився про купівлю поля, хоча гроші ще не були передані. Після того, як справу було зроблено, Юді заплатили, але він повернув гроші первосвященикам. Священики, які вважали срібло кривавими грошима, завершили розпочату Юдою угоду і купили поле. 2) Коли Юда кинув тридцять срібняків, священики забрали гроші і використали їх для купівлі гончарного поля (</w:t>
+      </w:r>
+      <w:hyperlink r:id="rId11" w:history="1">
+        <w:r>
+          <w:rPr>
+            <w:rStyle w:val="a4"/>
+            <w:rFonts w:cs="Calibri"/>
+          </w:rPr>
+          <w:t>Матвія 27:7</w:t>
+        </w:r>
+      </w:hyperlink>
+      <w:r>
+        <w:rPr>
+          <w:rFonts w:cs="Calibri"/>
+          <w:color w:val="000000"/>
+        </w:rPr>
+        <w:t>). Можливо, Юда не купив поле особисто, але він надав гроші для угоди, і можна сказати, що він був покупцем.</w:t>
       </w:r>
     </w:p>
     <w:p>
@@ -644,6 +465,7 @@
           <w:rFonts w:cs="Calibri"/>
           <w:color w:val="000000"/>
         </w:rPr>
+        <w:lastRenderedPageBreak/>
         <w:t>&lt;a href="</w:t>
       </w:r>
       <w:r>
@@ -679,7 +501,22 @@
           <w:rFonts w:cs="Calibri"/>
           <w:color w:val="000000"/>
         </w:rPr>
-        <w:t>"&gt;English&lt;/a&gt;&lt;br&gt;&lt;br&gt;</w:t>
+        <w:t>"&gt;</w:t>
+      </w:r>
+      <w:r>
+        <w:rPr>
+          <w:rFonts w:cs="Calibri"/>
+          <w:color w:val="000000"/>
+          <w:lang w:val="uk-UA"/>
+        </w:rPr>
+        <w:t>Англійською</w:t>
+      </w:r>
+      <w:r>
+        <w:rPr>
+          <w:rFonts w:cs="Calibri"/>
+          <w:color w:val="000000"/>
+        </w:rPr>
+        <w:t>&lt;/a&gt;&lt;br&gt;&lt;br&gt;</w:t>
       </w:r>
     </w:p>
     <w:sectPr>
@@ -693,7 +530,7 @@
 </file>
 
 <file path=word/numbering.xml><?xml version="1.0" encoding="utf-8"?>
-<w:numbering xmlns:wpc="http://schemas.microsoft.com/office/word/2010/wordprocessingCanvas" xmlns:cx="http://schemas.microsoft.com/office/drawing/2014/chartex" xmlns:cx1="http://schemas.microsoft.com/office/drawing/2015/9/8/chartex" xmlns:cx2="http://schemas.microsoft.com/office/drawing/2015/10/21/chartex" xmlns:cx3="http://schemas.microsoft.com/office/drawing/2016/5/9/chartex" xmlns:cx4="http://schemas.microsoft.com/office/drawing/2016/5/10/chartex" xmlns:cx5="http://schemas.microsoft.com/office/drawing/2016/5/11/chartex" xmlns:cx6="http://schemas.microsoft.com/office/drawing/2016/5/12/chartex" xmlns:cx7="http://schemas.microsoft.com/office/drawing/2016/5/13/chartex" xmlns:cx8="http://schemas.microsoft.com/office/drawing/2016/5/14/chartex" xmlns:mc="http://schemas.openxmlformats.org/markup-compatibility/2006" xmlns:aink="http://schemas.microsoft.com/office/drawing/2016/ink" xmlns:am3d="http://schemas.microsoft.com/office/drawing/2017/model3d" xmlns:o="urn:schemas-microsoft-com:office:office" xmlns:r="http://schemas.openxmlformats.org/officeDocument/2006/relationships" xmlns:m="http://schemas.openxmlformats.org/officeDocument/2006/math" xmlns:v="urn:schemas-microsoft-com:vml" xmlns:wp14="http://schemas.microsoft.com/office/word/2010/wordprocessingDrawing" xmlns:wp="http://schemas.openxmlformats.org/drawingml/2006/wordprocessingDrawing" xmlns:w10="urn:schemas-microsoft-com:office:word" xmlns:w="http://schemas.openxmlformats.org/wordprocessingml/2006/main" xmlns:w14="http://schemas.microsoft.com/office/word/2010/wordml" xmlns:w15="http://schemas.microsoft.com/office/word/2012/wordml" xmlns:w16cid="http://schemas.microsoft.com/office/word/2016/wordml/cid" xmlns:w16se="http://schemas.microsoft.com/office/word/2015/wordml/symex" xmlns:wpg="http://schemas.microsoft.com/office/word/2010/wordprocessingGroup" xmlns:wpi="http://schemas.microsoft.com/office/word/2010/wordprocessingInk" xmlns:wne="http://schemas.microsoft.com/office/word/2006/wordml" xmlns:wps="http://schemas.microsoft.com/office/word/2010/wordprocessingShape" mc:Ignorable="w14 w15 w16se w16cid wp14">
+<w:numbering xmlns:wpc="http://schemas.microsoft.com/office/word/2010/wordprocessingCanvas" xmlns:cx="http://schemas.microsoft.com/office/drawing/2014/chartex" xmlns:cx1="http://schemas.microsoft.com/office/drawing/2015/9/8/chartex" xmlns:cx2="http://schemas.microsoft.com/office/drawing/2015/10/21/chartex" xmlns:cx3="http://schemas.microsoft.com/office/drawing/2016/5/9/chartex" xmlns:cx4="http://schemas.microsoft.com/office/drawing/2016/5/10/chartex" xmlns:cx5="http://schemas.microsoft.com/office/drawing/2016/5/11/chartex" xmlns:cx6="http://schemas.microsoft.com/office/drawing/2016/5/12/chartex" xmlns:cx7="http://schemas.microsoft.com/office/drawing/2016/5/13/chartex" xmlns:cx8="http://schemas.microsoft.com/office/drawing/2016/5/14/chartex" xmlns:mc="http://schemas.openxmlformats.org/markup-compatibility/2006" xmlns:aink="http://schemas.microsoft.com/office/drawing/2016/ink" xmlns:am3d="http://schemas.microsoft.com/office/drawing/2017/model3d" xmlns:o="urn:schemas-microsoft-com:office:office" xmlns:oel="http://schemas.microsoft.com/office/2019/extlst" xmlns:r="http://schemas.openxmlformats.org/officeDocument/2006/relationships" xmlns:m="http://schemas.openxmlformats.org/officeDocument/2006/math" xmlns:v="urn:schemas-microsoft-com:vml" xmlns:wp14="http://schemas.microsoft.com/office/word/2010/wordprocessingDrawing" xmlns:wp="http://schemas.openxmlformats.org/drawingml/2006/wordprocessingDrawing" xmlns:w10="urn:schemas-microsoft-com:office:word" xmlns:w="http://schemas.openxmlformats.org/wordprocessingml/2006/main" xmlns:w14="http://schemas.microsoft.com/office/word/2010/wordml" xmlns:w15="http://schemas.microsoft.com/office/word/2012/wordml" xmlns:w16cex="http://schemas.microsoft.com/office/word/2018/wordml/cex" xmlns:w16cid="http://schemas.microsoft.com/office/word/2016/wordml/cid" xmlns:w16="http://schemas.microsoft.com/office/word/2018/wordml" xmlns:w16du="http://schemas.microsoft.com/office/word/2023/wordml/word16du" xmlns:w16sdtdh="http://schemas.microsoft.com/office/word/2020/wordml/sdtdatahash" xmlns:w16se="http://schemas.microsoft.com/office/word/2015/wordml/symex" xmlns:wpg="http://schemas.microsoft.com/office/word/2010/wordprocessingGroup" xmlns:wpi="http://schemas.microsoft.com/office/word/2010/wordprocessingInk" xmlns:wne="http://schemas.microsoft.com/office/word/2006/wordml" xmlns:wps="http://schemas.microsoft.com/office/word/2010/wordprocessingShape" mc:Ignorable="w14 w15 w16se w16cid w16 w16cex w16sdtdh w16du wp14">
   <w:abstractNum w:abstractNumId="0" w15:restartNumberingAfterBreak="0">
     <w:nsid w:val="FFFFFF1D"/>
     <w:multiLevelType w:val="multilevel"/>
@@ -834,24 +671,24 @@
       </w:rPr>
     </w:lvl>
   </w:abstractNum>
-  <w:num w:numId="1">
+  <w:num w:numId="1" w16cid:durableId="2018381683">
     <w:abstractNumId w:val="0"/>
   </w:num>
 </w:numbering>
 </file>
 
 <file path=word/styles.xml><?xml version="1.0" encoding="utf-8"?>
-<w:styles xmlns:mc="http://schemas.openxmlformats.org/markup-compatibility/2006" xmlns:r="http://schemas.openxmlformats.org/officeDocument/2006/relationships" xmlns:w="http://schemas.openxmlformats.org/wordprocessingml/2006/main" xmlns:w14="http://schemas.microsoft.com/office/word/2010/wordml" xmlns:w15="http://schemas.microsoft.com/office/word/2012/wordml" xmlns:w16cid="http://schemas.microsoft.com/office/word/2016/wordml/cid" xmlns:w16se="http://schemas.microsoft.com/office/word/2015/wordml/symex" mc:Ignorable="w14 w15 w16se w16cid">
+<w:styles xmlns:mc="http://schemas.openxmlformats.org/markup-compatibility/2006" xmlns:r="http://schemas.openxmlformats.org/officeDocument/2006/relationships" xmlns:w="http://schemas.openxmlformats.org/wordprocessingml/2006/main" xmlns:w14="http://schemas.microsoft.com/office/word/2010/wordml" xmlns:w15="http://schemas.microsoft.com/office/word/2012/wordml" xmlns:w16cex="http://schemas.microsoft.com/office/word/2018/wordml/cex" xmlns:w16cid="http://schemas.microsoft.com/office/word/2016/wordml/cid" xmlns:w16="http://schemas.microsoft.com/office/word/2018/wordml" xmlns:w16du="http://schemas.microsoft.com/office/word/2023/wordml/word16du" xmlns:w16sdtdh="http://schemas.microsoft.com/office/word/2020/wordml/sdtdatahash" xmlns:w16se="http://schemas.microsoft.com/office/word/2015/wordml/symex" mc:Ignorable="w14 w15 w16se w16cid w16 w16cex w16sdtdh w16du">
   <w:docDefaults>
     <w:rPrDefault>
       <w:rPr>
         <w:rFonts w:ascii="Calibri" w:eastAsia="Calibri" w:hAnsi="Calibri" w:cs="Times New Roman"/>
-        <w:lang w:val="en-US" w:eastAsia="en-US" w:bidi="ar-SA"/>
+        <w:lang w:val="uk-UA" w:eastAsia="uk-UA" w:bidi="ar-SA"/>
       </w:rPr>
     </w:rPrDefault>
     <w:pPrDefault/>
   </w:docDefaults>
-  <w:latentStyles w:defLockedState="0" w:defUIPriority="99" w:defSemiHidden="0" w:defUnhideWhenUsed="0" w:defQFormat="0" w:count="375">
+  <w:latentStyles w:defLockedState="0" w:defUIPriority="99" w:defSemiHidden="0" w:defUnhideWhenUsed="0" w:defQFormat="0" w:count="376">
     <w:lsdException w:name="Normal" w:uiPriority="0" w:qFormat="1"/>
     <w:lsdException w:name="heading 1" w:uiPriority="9" w:qFormat="1"/>
     <w:lsdException w:name="heading 2" w:semiHidden="1" w:uiPriority="9" w:unhideWhenUsed="1" w:qFormat="1"/>
@@ -1006,7 +843,7 @@
     <w:lsdException w:name="Table Web 2" w:semiHidden="1" w:unhideWhenUsed="1"/>
     <w:lsdException w:name="Table Web 3" w:semiHidden="1" w:unhideWhenUsed="1"/>
     <w:lsdException w:name="Balloon Text" w:semiHidden="1" w:unhideWhenUsed="1"/>
-    <w:lsdException w:name="Table Grid" w:semiHidden="1" w:uiPriority="59" w:unhideWhenUsed="1"/>
+    <w:lsdException w:name="Table Grid" w:uiPriority="59"/>
     <w:lsdException w:name="Table Theme" w:semiHidden="1" w:unhideWhenUsed="1"/>
     <w:lsdException w:name="Placeholder Text" w:semiHidden="1"/>
     <w:lsdException w:name="No Spacing" w:uiPriority="1" w:qFormat="1"/>
@@ -1227,8 +1064,9 @@
     <w:lsdException w:name="Smart Hyperlink" w:semiHidden="1" w:unhideWhenUsed="1"/>
     <w:lsdException w:name="Hashtag" w:semiHidden="1" w:unhideWhenUsed="1"/>
     <w:lsdException w:name="Unresolved Mention" w:semiHidden="1" w:unhideWhenUsed="1"/>
+    <w:lsdException w:name="Smart Link" w:semiHidden="1" w:unhideWhenUsed="1"/>
   </w:latentStyles>
-  <w:style w:type="paragraph" w:default="1" w:styleId="Normal">
+  <w:style w:type="paragraph" w:default="1" w:styleId="a">
     <w:name w:val="Normal"/>
     <w:qFormat/>
     <w:rsid w:val="0072302E"/>
@@ -1238,15 +1076,16 @@
     <w:rPr>
       <w:sz w:val="22"/>
       <w:szCs w:val="22"/>
+      <w:lang w:val="en-US" w:eastAsia="en-US"/>
     </w:rPr>
   </w:style>
-  <w:style w:type="character" w:default="1" w:styleId="DefaultParagraphFont">
+  <w:style w:type="character" w:default="1" w:styleId="a0">
     <w:name w:val="Default Paragraph Font"/>
     <w:uiPriority w:val="1"/>
     <w:semiHidden/>
     <w:unhideWhenUsed/>
   </w:style>
-  <w:style w:type="table" w:default="1" w:styleId="TableNormal">
+  <w:style w:type="table" w:default="1" w:styleId="a1">
     <w:name w:val="Normal Table"/>
     <w:uiPriority w:val="99"/>
     <w:semiHidden/>
@@ -1261,13 +1100,13 @@
       </w:tblCellMar>
     </w:tblPr>
   </w:style>
-  <w:style w:type="numbering" w:default="1" w:styleId="NoList">
+  <w:style w:type="numbering" w:default="1" w:styleId="a2">
     <w:name w:val="No List"/>
     <w:uiPriority w:val="99"/>
     <w:semiHidden/>
     <w:unhideWhenUsed/>
   </w:style>
-  <w:style w:type="character" w:styleId="Strong">
+  <w:style w:type="character" w:styleId="a3">
     <w:name w:val="Strong"/>
     <w:uiPriority w:val="22"/>
     <w:qFormat/>
@@ -1285,9 +1124,10 @@
     <w:rPr>
       <w:sz w:val="22"/>
       <w:szCs w:val="22"/>
+      <w:lang w:val="en-US" w:eastAsia="en-US"/>
     </w:rPr>
   </w:style>
-  <w:style w:type="character" w:styleId="Hyperlink">
+  <w:style w:type="character" w:styleId="a4">
     <w:name w:val="Hyperlink"/>
     <w:uiPriority w:val="99"/>
     <w:unhideWhenUsed/>
@@ -1306,15 +1146,15 @@
   </w:style>
   <w:style w:type="character" w:customStyle="1" w:styleId="apple-style-span">
     <w:name w:val="apple-style-span"/>
-    <w:basedOn w:val="DefaultParagraphFont"/>
+    <w:basedOn w:val="a0"/>
     <w:rsid w:val="00933597"/>
   </w:style>
   <w:style w:type="character" w:customStyle="1" w:styleId="apple-converted-space">
     <w:name w:val="apple-converted-space"/>
-    <w:basedOn w:val="DefaultParagraphFont"/>
+    <w:basedOn w:val="a0"/>
     <w:rsid w:val="00933597"/>
   </w:style>
-  <w:style w:type="character" w:styleId="CommentReference">
+  <w:style w:type="character" w:styleId="a5">
     <w:name w:val="annotation reference"/>
     <w:uiPriority w:val="99"/>
     <w:semiHidden/>
@@ -1325,10 +1165,10 @@
       <w:szCs w:val="16"/>
     </w:rPr>
   </w:style>
-  <w:style w:type="paragraph" w:styleId="CommentText">
+  <w:style w:type="paragraph" w:styleId="a6">
     <w:name w:val="annotation text"/>
-    <w:basedOn w:val="Normal"/>
-    <w:link w:val="CommentTextChar"/>
+    <w:basedOn w:val="a"/>
+    <w:link w:val="a7"/>
     <w:uiPriority w:val="99"/>
     <w:semiHidden/>
     <w:unhideWhenUsed/>
@@ -1338,19 +1178,19 @@
       <w:szCs w:val="20"/>
     </w:rPr>
   </w:style>
-  <w:style w:type="character" w:customStyle="1" w:styleId="CommentTextChar">
-    <w:name w:val="Comment Text Char"/>
-    <w:basedOn w:val="DefaultParagraphFont"/>
-    <w:link w:val="CommentText"/>
+  <w:style w:type="character" w:customStyle="1" w:styleId="a7">
+    <w:name w:val="Текст примітки Знак"/>
+    <w:basedOn w:val="a0"/>
+    <w:link w:val="a6"/>
     <w:uiPriority w:val="99"/>
     <w:semiHidden/>
     <w:rsid w:val="00A55D36"/>
   </w:style>
-  <w:style w:type="paragraph" w:styleId="CommentSubject">
+  <w:style w:type="paragraph" w:styleId="a8">
     <w:name w:val="annotation subject"/>
-    <w:basedOn w:val="CommentText"/>
-    <w:next w:val="CommentText"/>
-    <w:link w:val="CommentSubjectChar"/>
+    <w:basedOn w:val="a6"/>
+    <w:next w:val="a6"/>
+    <w:link w:val="a9"/>
     <w:uiPriority w:val="99"/>
     <w:semiHidden/>
     <w:unhideWhenUsed/>
@@ -1360,9 +1200,9 @@
       <w:bCs/>
     </w:rPr>
   </w:style>
-  <w:style w:type="character" w:customStyle="1" w:styleId="CommentSubjectChar">
-    <w:name w:val="Comment Subject Char"/>
-    <w:link w:val="CommentSubject"/>
+  <w:style w:type="character" w:customStyle="1" w:styleId="a9">
+    <w:name w:val="Тема примітки Знак"/>
+    <w:link w:val="a8"/>
     <w:uiPriority w:val="99"/>
     <w:semiHidden/>
     <w:rsid w:val="00A55D36"/>
@@ -1371,10 +1211,10 @@
       <w:bCs/>
     </w:rPr>
   </w:style>
-  <w:style w:type="paragraph" w:styleId="BalloonText">
+  <w:style w:type="paragraph" w:styleId="aa">
     <w:name w:val="Balloon Text"/>
-    <w:basedOn w:val="Normal"/>
-    <w:link w:val="BalloonTextChar"/>
+    <w:basedOn w:val="a"/>
+    <w:link w:val="ab"/>
     <w:uiPriority w:val="99"/>
     <w:semiHidden/>
     <w:unhideWhenUsed/>
@@ -1388,9 +1228,9 @@
       <w:szCs w:val="16"/>
     </w:rPr>
   </w:style>
-  <w:style w:type="character" w:customStyle="1" w:styleId="BalloonTextChar">
-    <w:name w:val="Balloon Text Char"/>
-    <w:link w:val="BalloonText"/>
+  <w:style w:type="character" w:customStyle="1" w:styleId="ab">
+    <w:name w:val="Текст у виносці Знак"/>
+    <w:link w:val="aa"/>
     <w:uiPriority w:val="99"/>
     <w:semiHidden/>
     <w:rsid w:val="00A55D36"/>
@@ -1400,7 +1240,7 @@
       <w:szCs w:val="16"/>
     </w:rPr>
   </w:style>
-  <w:style w:type="character" w:styleId="Emphasis">
+  <w:style w:type="character" w:styleId="ac">
     <w:name w:val="Emphasis"/>
     <w:uiPriority w:val="20"/>
     <w:qFormat/>
@@ -1408,6 +1248,17 @@
     <w:rPr>
       <w:i/>
       <w:iCs/>
+    </w:rPr>
+  </w:style>
+  <w:style w:type="character" w:styleId="ad">
+    <w:name w:val="Unresolved Mention"/>
+    <w:uiPriority w:val="99"/>
+    <w:semiHidden/>
+    <w:unhideWhenUsed/>
+    <w:rsid w:val="0045181A"/>
+    <w:rPr>
+      <w:color w:val="605E5C"/>
+      <w:shd w:val="clear" w:color="auto" w:fill="E1DFDD"/>
     </w:rPr>
   </w:style>
 </w:styles>

</xml_diff>